<commit_message>
updates on new lora training material
</commit_message>
<xml_diff>
--- a/Report.docx
+++ b/Report.docx
@@ -304,6 +304,53 @@
     <w:p>
       <w:pPr>
         <w:rPr>
+          <w:color w:val="FF0000"/>
+          <w:lang w:val="en-US"/>
+        </w:rPr>
+      </w:pPr>
+      <w:r>
+        <w:rPr>
+          <w:color w:val="FF0000"/>
+          <w:lang w:val="en-US"/>
+        </w:rPr>
+        <w:t xml:space="preserve">In content </w:t>
+      </w:r>
+      <w:r>
+        <w:rPr>
+          <w:color w:val="FF0000"/>
+          <w:lang w:val="en-US"/>
+        </w:rPr>
+        <w:t xml:space="preserve">make </w:t>
+      </w:r>
+      <w:proofErr w:type="spellStart"/>
+      <w:r>
+        <w:rPr>
+          <w:color w:val="FF0000"/>
+          <w:lang w:val="en-US"/>
+        </w:rPr>
+        <w:t>colourful</w:t>
+      </w:r>
+      <w:proofErr w:type="spellEnd"/>
+      <w:r>
+        <w:rPr>
+          <w:color w:val="FF0000"/>
+          <w:lang w:val="en-US"/>
+        </w:rPr>
+        <w:t xml:space="preserve"> graphs like </w:t>
+      </w:r>
+      <w:proofErr w:type="spellStart"/>
+      <w:r>
+        <w:rPr>
+          <w:color w:val="FF0000"/>
+          <w:lang w:val="en-US"/>
+        </w:rPr>
+        <w:t>tosin</w:t>
+      </w:r>
+      <w:proofErr w:type="spellEnd"/>
+    </w:p>
+    <w:p>
+      <w:pPr>
+        <w:rPr>
           <w:lang w:val="en-US"/>
         </w:rPr>
       </w:pPr>
@@ -317,6 +364,90 @@
     <w:p>
       <w:pPr>
         <w:rPr>
+          <w:color w:val="FF0000"/>
+          <w:lang w:val="en-US"/>
+        </w:rPr>
+      </w:pPr>
+      <w:r>
+        <w:rPr>
+          <w:color w:val="FF0000"/>
+          <w:lang w:val="en-US"/>
+        </w:rPr>
+        <w:t>What is LLM?</w:t>
+      </w:r>
+    </w:p>
+    <w:p>
+      <w:pPr>
+        <w:rPr>
+          <w:color w:val="FF0000"/>
+          <w:lang w:val="en-US"/>
+        </w:rPr>
+      </w:pPr>
+      <w:r>
+        <w:rPr>
+          <w:color w:val="FF0000"/>
+          <w:lang w:val="en-US"/>
+        </w:rPr>
+        <w:t xml:space="preserve">Why LLM for </w:t>
+      </w:r>
+      <w:proofErr w:type="gramStart"/>
+      <w:r>
+        <w:rPr>
+          <w:color w:val="FF0000"/>
+          <w:lang w:val="en-US"/>
+        </w:rPr>
+        <w:t>these question</w:t>
+      </w:r>
+      <w:proofErr w:type="gramEnd"/>
+      <w:r>
+        <w:rPr>
+          <w:color w:val="FF0000"/>
+          <w:lang w:val="en-US"/>
+        </w:rPr>
+        <w:t xml:space="preserve">? </w:t>
+      </w:r>
+    </w:p>
+    <w:p>
+      <w:pPr>
+        <w:rPr>
+          <w:color w:val="FF0000"/>
+          <w:lang w:val="en-US"/>
+        </w:rPr>
+      </w:pPr>
+      <w:r>
+        <w:rPr>
+          <w:color w:val="FF0000"/>
+          <w:lang w:val="en-US"/>
+        </w:rPr>
+        <w:t>Why small LLM? And how small is small LLM?</w:t>
+      </w:r>
+    </w:p>
+    <w:p>
+      <w:pPr>
+        <w:rPr>
+          <w:color w:val="FF0000"/>
+          <w:lang w:val="en-US"/>
+        </w:rPr>
+      </w:pPr>
+      <w:r>
+        <w:rPr>
+          <w:color w:val="FF0000"/>
+          <w:lang w:val="en-US"/>
+        </w:rPr>
+        <w:t>Encoder and Decoder problem?</w:t>
+      </w:r>
+    </w:p>
+    <w:p>
+      <w:pPr>
+        <w:rPr>
+          <w:color w:val="FF0000"/>
+          <w:lang w:val="en-US"/>
+        </w:rPr>
+      </w:pPr>
+    </w:p>
+    <w:p>
+      <w:pPr>
+        <w:rPr>
           <w:lang w:val="en-US"/>
         </w:rPr>
       </w:pPr>
@@ -329,6 +460,138 @@
     </w:p>
     <w:p>
       <w:pPr>
+        <w:pStyle w:val="ListParagraph"/>
+        <w:numPr>
+          <w:ilvl w:val="0"/>
+          <w:numId w:val="1"/>
+        </w:numPr>
+        <w:rPr>
+          <w:color w:val="FF0000"/>
+          <w:lang w:val="en-US"/>
+        </w:rPr>
+      </w:pPr>
+      <w:r>
+        <w:rPr>
+          <w:color w:val="FF0000"/>
+          <w:lang w:val="en-US"/>
+        </w:rPr>
+        <w:t xml:space="preserve">Why for short answer question? </w:t>
+      </w:r>
+    </w:p>
+    <w:p>
+      <w:pPr>
+        <w:rPr>
+          <w:color w:val="FF0000"/>
+          <w:lang w:val="en-US"/>
+        </w:rPr>
+      </w:pPr>
+      <w:r>
+        <w:rPr>
+          <w:color w:val="FF0000"/>
+          <w:lang w:val="en-US"/>
+        </w:rPr>
+        <w:t xml:space="preserve">I want the story to start with </w:t>
+      </w:r>
+      <w:proofErr w:type="spellStart"/>
+      <w:r>
+        <w:rPr>
+          <w:color w:val="FF0000"/>
+          <w:lang w:val="en-US"/>
+        </w:rPr>
+        <w:t>charlies</w:t>
+      </w:r>
+      <w:proofErr w:type="spellEnd"/>
+      <w:r>
+        <w:rPr>
+          <w:color w:val="FF0000"/>
+          <w:lang w:val="en-US"/>
+        </w:rPr>
+        <w:t xml:space="preserve"> work, then go into the </w:t>
+      </w:r>
+      <w:proofErr w:type="spellStart"/>
+      <w:r>
+        <w:rPr>
+          <w:color w:val="FF0000"/>
+          <w:lang w:val="en-US"/>
+        </w:rPr>
+        <w:t>set up</w:t>
+      </w:r>
+      <w:proofErr w:type="spellEnd"/>
+      <w:r>
+        <w:rPr>
+          <w:color w:val="FF0000"/>
+          <w:lang w:val="en-US"/>
+        </w:rPr>
+        <w:t xml:space="preserve"> of the </w:t>
+      </w:r>
+      <w:proofErr w:type="gramStart"/>
+      <w:r>
+        <w:rPr>
+          <w:color w:val="FF0000"/>
+          <w:lang w:val="en-US"/>
+        </w:rPr>
+        <w:t>topic</w:t>
+      </w:r>
+      <w:proofErr w:type="gramEnd"/>
+    </w:p>
+    <w:p>
+      <w:pPr>
+        <w:pStyle w:val="ListParagraph"/>
+        <w:numPr>
+          <w:ilvl w:val="0"/>
+          <w:numId w:val="1"/>
+        </w:numPr>
+        <w:rPr>
+          <w:color w:val="FF0000"/>
+          <w:lang w:val="en-US"/>
+        </w:rPr>
+      </w:pPr>
+      <w:r>
+        <w:rPr>
+          <w:color w:val="FF0000"/>
+          <w:lang w:val="en-US"/>
+        </w:rPr>
+        <w:t xml:space="preserve">What conditions improved since </w:t>
+      </w:r>
+      <w:proofErr w:type="spellStart"/>
+      <w:r>
+        <w:rPr>
+          <w:color w:val="FF0000"/>
+          <w:lang w:val="en-US"/>
+        </w:rPr>
+        <w:t>charlies</w:t>
+      </w:r>
+      <w:proofErr w:type="spellEnd"/>
+      <w:r>
+        <w:rPr>
+          <w:color w:val="FF0000"/>
+          <w:lang w:val="en-US"/>
+        </w:rPr>
+        <w:t xml:space="preserve"> work?</w:t>
+      </w:r>
+    </w:p>
+    <w:p>
+      <w:pPr>
+        <w:pStyle w:val="ListParagraph"/>
+        <w:numPr>
+          <w:ilvl w:val="0"/>
+          <w:numId w:val="1"/>
+        </w:numPr>
+        <w:rPr>
+          <w:color w:val="FF0000"/>
+          <w:lang w:val="en-US"/>
+        </w:rPr>
+      </w:pPr>
+      <w:r>
+        <w:rPr>
+          <w:color w:val="FF0000"/>
+          <w:lang w:val="en-US"/>
+        </w:rPr>
+        <w:t xml:space="preserve">What is </w:t>
+      </w:r>
+    </w:p>
+    <w:p>
+      <w:pPr>
         <w:rPr>
           <w:lang w:val="en-US"/>
         </w:rPr>
@@ -370,12 +633,14 @@
     <w:p>
       <w:pPr>
         <w:rPr>
+          <w:color w:val="4C94D8" w:themeColor="text2" w:themeTint="80"/>
           <w:lang w:val="en-US"/>
         </w:rPr>
       </w:pPr>
       <w:proofErr w:type="spellStart"/>
       <w:r>
         <w:rPr>
+          <w:color w:val="4C94D8" w:themeColor="text2" w:themeTint="80"/>
           <w:lang w:val="en-US"/>
         </w:rPr>
         <w:t>Peftmodel</w:t>
@@ -383,12 +648,14 @@
       <w:proofErr w:type="spellEnd"/>
       <w:r>
         <w:rPr>
+          <w:color w:val="4C94D8" w:themeColor="text2" w:themeTint="80"/>
           <w:lang w:val="en-US"/>
         </w:rPr>
         <w:t xml:space="preserve"> module (allowing adding adaptors to modify model) is not inherently supported by </w:t>
       </w:r>
       <w:r>
         <w:rPr>
+          <w:color w:val="4C94D8" w:themeColor="text2" w:themeTint="80"/>
           <w:lang w:val="en-US"/>
         </w:rPr>
         <w:t xml:space="preserve">torch pipeline nor </w:t>
@@ -396,6 +663,7 @@
       <w:proofErr w:type="spellStart"/>
       <w:r>
         <w:rPr>
+          <w:color w:val="4C94D8" w:themeColor="text2" w:themeTint="80"/>
           <w:lang w:val="en-US"/>
         </w:rPr>
         <w:t>huggingface</w:t>
@@ -403,6 +671,7 @@
       <w:proofErr w:type="spellEnd"/>
       <w:r>
         <w:rPr>
+          <w:color w:val="4C94D8" w:themeColor="text2" w:themeTint="80"/>
           <w:lang w:val="en-US"/>
         </w:rPr>
         <w:t xml:space="preserve"> pipeline, which makes deployment difficult (need to merge to a new model after testing)</w:t>
@@ -411,17 +680,20 @@
     <w:p>
       <w:pPr>
         <w:rPr>
-          <w:lang w:val="en-US"/>
-        </w:rPr>
-      </w:pPr>
-      <w:r>
-        <w:rPr>
+          <w:color w:val="4C94D8" w:themeColor="text2" w:themeTint="80"/>
+          <w:lang w:val="en-US"/>
+        </w:rPr>
+      </w:pPr>
+      <w:r>
+        <w:rPr>
+          <w:color w:val="4C94D8" w:themeColor="text2" w:themeTint="80"/>
           <w:lang w:val="en-US"/>
         </w:rPr>
         <w:t>LLM for classification finetuning met difficulty</w:t>
       </w:r>
       <w:r>
         <w:rPr>
+          <w:color w:val="4C94D8" w:themeColor="text2" w:themeTint="80"/>
           <w:lang w:val="en-US"/>
         </w:rPr>
         <w:t xml:space="preserve">; for same reason the bare minimum case “long </w:t>
@@ -429,6 +701,7 @@
       <w:proofErr w:type="spellStart"/>
       <w:r>
         <w:rPr>
+          <w:color w:val="4C94D8" w:themeColor="text2" w:themeTint="80"/>
           <w:lang w:val="en-US"/>
         </w:rPr>
         <w:t>long</w:t>
@@ -436,10 +709,20 @@
       <w:proofErr w:type="spellEnd"/>
       <w:r>
         <w:rPr>
-          <w:lang w:val="en-US"/>
-        </w:rPr>
-        <w:t xml:space="preserve"> true without further prompting” is not tested</w:t>
-      </w:r>
+          <w:color w:val="4C94D8" w:themeColor="text2" w:themeTint="80"/>
+          <w:lang w:val="en-US"/>
+        </w:rPr>
+        <w:t xml:space="preserve"> true without further prompting” is not </w:t>
+      </w:r>
+      <w:proofErr w:type="gramStart"/>
+      <w:r>
+        <w:rPr>
+          <w:color w:val="4C94D8" w:themeColor="text2" w:themeTint="80"/>
+          <w:lang w:val="en-US"/>
+        </w:rPr>
+        <w:t>tested</w:t>
+      </w:r>
+      <w:proofErr w:type="gramEnd"/>
     </w:p>
     <w:p>
       <w:pPr>
@@ -526,13 +809,33 @@
           <w:lang w:val="en-US"/>
         </w:rPr>
       </w:pPr>
-    </w:p>
-    <w:p>
-      <w:pPr>
-        <w:rPr>
-          <w:lang w:val="en-US"/>
-        </w:rPr>
-      </w:pPr>
+      <w:r>
+        <w:rPr>
+          <w:lang w:val="en-US"/>
+        </w:rPr>
+        <w:lastRenderedPageBreak/>
+        <w:t xml:space="preserve">5 </w:t>
+      </w:r>
+      <w:proofErr w:type="spellStart"/>
+      <w:r>
+        <w:rPr>
+          <w:lang w:val="en-US"/>
+        </w:rPr>
+        <w:t>sequenc</w:t>
+      </w:r>
+      <w:r>
+        <w:rPr>
+          <w:lang w:val="en-US"/>
+        </w:rPr>
+        <w:t>ial</w:t>
+      </w:r>
+      <w:proofErr w:type="spellEnd"/>
+      <w:r>
+        <w:rPr>
+          <w:lang w:val="en-US"/>
+        </w:rPr>
+        <w:t xml:space="preserve"> training]/ infrastructure done</w:t>
+      </w:r>
     </w:p>
     <w:p>
       <w:pPr>
@@ -841,6 +1144,103 @@
     </w:sectPr>
   </w:body>
 </w:document>
+</file>
+
+<file path=word/numbering.xml><?xml version="1.0" encoding="utf-8"?>
+<w:numbering xmlns:wpc="http://schemas.microsoft.com/office/word/2010/wordprocessingCanvas" xmlns:cx="http://schemas.microsoft.com/office/drawing/2014/chartex" xmlns:cx1="http://schemas.microsoft.com/office/drawing/2015/9/8/chartex" xmlns:cx2="http://schemas.microsoft.com/office/drawing/2015/10/21/chartex" xmlns:cx3="http://schemas.microsoft.com/office/drawing/2016/5/9/chartex" xmlns:cx4="http://schemas.microsoft.com/office/drawing/2016/5/10/chartex" xmlns:cx5="http://schemas.microsoft.com/office/drawing/2016/5/11/chartex" xmlns:cx6="http://schemas.microsoft.com/office/drawing/2016/5/12/chartex" xmlns:cx7="http://schemas.microsoft.com/office/drawing/2016/5/13/chartex" xmlns:cx8="http://schemas.microsoft.com/office/drawing/2016/5/14/chartex" xmlns:mc="http://schemas.openxmlformats.org/markup-compatibility/2006" xmlns:aink="http://schemas.microsoft.com/office/drawing/2016/ink" xmlns:am3d="http://schemas.microsoft.com/office/drawing/2017/model3d" xmlns:o="urn:schemas-microsoft-com:office:office" xmlns:oel="http://schemas.microsoft.com/office/2019/extlst" xmlns:r="http://schemas.openxmlformats.org/officeDocument/2006/relationships" xmlns:m="http://schemas.openxmlformats.org/officeDocument/2006/math" xmlns:v="urn:schemas-microsoft-com:vml" xmlns:wp14="http://schemas.microsoft.com/office/word/2010/wordprocessingDrawing" xmlns:wp="http://schemas.openxmlformats.org/drawingml/2006/wordprocessingDrawing" xmlns:w10="urn:schemas-microsoft-com:office:word" xmlns:w="http://schemas.openxmlformats.org/wordprocessingml/2006/main" xmlns:w14="http://schemas.microsoft.com/office/word/2010/wordml" xmlns:w15="http://schemas.microsoft.com/office/word/2012/wordml" xmlns:w16cex="http://schemas.microsoft.com/office/word/2018/wordml/cex" xmlns:w16cid="http://schemas.microsoft.com/office/word/2016/wordml/cid" xmlns:w16="http://schemas.microsoft.com/office/word/2018/wordml" xmlns:w16sdtdh="http://schemas.microsoft.com/office/word/2020/wordml/sdtdatahash" xmlns:w16se="http://schemas.microsoft.com/office/word/2015/wordml/symex" xmlns:wpg="http://schemas.microsoft.com/office/word/2010/wordprocessingGroup" xmlns:wpi="http://schemas.microsoft.com/office/word/2010/wordprocessingInk" xmlns:wne="http://schemas.microsoft.com/office/word/2006/wordml" xmlns:wps="http://schemas.microsoft.com/office/word/2010/wordprocessingShape" mc:Ignorable="w14 w15 w16se w16cid w16 w16cex w16sdtdh wp14">
+  <w:abstractNum w:abstractNumId="0" w15:restartNumberingAfterBreak="0">
+    <w:nsid w:val="0BCB25D5"/>
+    <w:multiLevelType w:val="hybridMultilevel"/>
+    <w:tmpl w:val="D93C77C0"/>
+    <w:lvl w:ilvl="0" w:tplc="0809000F">
+      <w:start w:val="1"/>
+      <w:numFmt w:val="decimal"/>
+      <w:lvlText w:val="%1."/>
+      <w:lvlJc w:val="left"/>
+      <w:pPr>
+        <w:ind w:left="720" w:hanging="360"/>
+      </w:pPr>
+      <w:rPr>
+        <w:rFonts w:hint="default"/>
+      </w:rPr>
+    </w:lvl>
+    <w:lvl w:ilvl="1" w:tplc="08090019" w:tentative="1">
+      <w:start w:val="1"/>
+      <w:numFmt w:val="lowerLetter"/>
+      <w:lvlText w:val="%2."/>
+      <w:lvlJc w:val="left"/>
+      <w:pPr>
+        <w:ind w:left="1440" w:hanging="360"/>
+      </w:pPr>
+    </w:lvl>
+    <w:lvl w:ilvl="2" w:tplc="0809001B" w:tentative="1">
+      <w:start w:val="1"/>
+      <w:numFmt w:val="lowerRoman"/>
+      <w:lvlText w:val="%3."/>
+      <w:lvlJc w:val="right"/>
+      <w:pPr>
+        <w:ind w:left="2160" w:hanging="180"/>
+      </w:pPr>
+    </w:lvl>
+    <w:lvl w:ilvl="3" w:tplc="0809000F" w:tentative="1">
+      <w:start w:val="1"/>
+      <w:numFmt w:val="decimal"/>
+      <w:lvlText w:val="%4."/>
+      <w:lvlJc w:val="left"/>
+      <w:pPr>
+        <w:ind w:left="2880" w:hanging="360"/>
+      </w:pPr>
+    </w:lvl>
+    <w:lvl w:ilvl="4" w:tplc="08090019" w:tentative="1">
+      <w:start w:val="1"/>
+      <w:numFmt w:val="lowerLetter"/>
+      <w:lvlText w:val="%5."/>
+      <w:lvlJc w:val="left"/>
+      <w:pPr>
+        <w:ind w:left="3600" w:hanging="360"/>
+      </w:pPr>
+    </w:lvl>
+    <w:lvl w:ilvl="5" w:tplc="0809001B" w:tentative="1">
+      <w:start w:val="1"/>
+      <w:numFmt w:val="lowerRoman"/>
+      <w:lvlText w:val="%6."/>
+      <w:lvlJc w:val="right"/>
+      <w:pPr>
+        <w:ind w:left="4320" w:hanging="180"/>
+      </w:pPr>
+    </w:lvl>
+    <w:lvl w:ilvl="6" w:tplc="0809000F" w:tentative="1">
+      <w:start w:val="1"/>
+      <w:numFmt w:val="decimal"/>
+      <w:lvlText w:val="%7."/>
+      <w:lvlJc w:val="left"/>
+      <w:pPr>
+        <w:ind w:left="5040" w:hanging="360"/>
+      </w:pPr>
+    </w:lvl>
+    <w:lvl w:ilvl="7" w:tplc="08090019" w:tentative="1">
+      <w:start w:val="1"/>
+      <w:numFmt w:val="lowerLetter"/>
+      <w:lvlText w:val="%8."/>
+      <w:lvlJc w:val="left"/>
+      <w:pPr>
+        <w:ind w:left="5760" w:hanging="360"/>
+      </w:pPr>
+    </w:lvl>
+    <w:lvl w:ilvl="8" w:tplc="0809001B" w:tentative="1">
+      <w:start w:val="1"/>
+      <w:numFmt w:val="lowerRoman"/>
+      <w:lvlText w:val="%9."/>
+      <w:lvlJc w:val="right"/>
+      <w:pPr>
+        <w:ind w:left="6480" w:hanging="180"/>
+      </w:pPr>
+    </w:lvl>
+  </w:abstractNum>
+  <w:num w:numId="1" w16cid:durableId="237447836">
+    <w:abstractNumId w:val="0"/>
+  </w:num>
+</w:numbering>
 </file>
 
 <file path=word/styles.xml><?xml version="1.0" encoding="utf-8"?>

</xml_diff>